<commit_message>
Doku für die Aufgabe24 erweitert.
</commit_message>
<xml_diff>
--- a/Aufgabe24/Aufgabe 2.docx
+++ b/Aufgabe24/Aufgabe 2.docx
@@ -31,77 +31,116 @@
     <w:p>
       <w:r>
         <w:tab/>
-        <w:t>Wir haben uns folgende Struktur für redis überlegt. Es werden die PLZs und Städtenamen als keys verwendet.</w:t>
-      </w:r>
-      <w:r>
-        <w:t xml:space="preserve"> Dabei werden unter PLZs alle vorhanden Daten abgespeichert. Wohingegen unter Städtenamen nur die PLZs. </w:t>
-      </w:r>
-      <w:r>
-        <w:t>Für die Interaktion</w:t>
-      </w:r>
-      <w:r>
-        <w:t xml:space="preserve"> verwenden wird die Konsole, womit es keine GUI </w:t>
-      </w:r>
-      <w:r>
-        <w:t>gibt</w:t>
+        <w:t xml:space="preserve">Wir haben uns folgende Struktur für </w:t>
+      </w:r>
+      <w:proofErr w:type="spellStart"/>
+      <w:r>
+        <w:t>redis</w:t>
+      </w:r>
+      <w:proofErr w:type="spellEnd"/>
+      <w:r>
+        <w:t xml:space="preserve"> überlegt. Es werden die PLZs und Städtenamen als </w:t>
+      </w:r>
+      <w:proofErr w:type="spellStart"/>
+      <w:r>
+        <w:t>keys</w:t>
+      </w:r>
+      <w:proofErr w:type="spellEnd"/>
+      <w:r>
+        <w:t xml:space="preserve"> verwendet.</w:t>
+      </w:r>
+      <w:r>
+        <w:t xml:space="preserve"> Dabei werden unter PLZs alle vorhanden Daten abgespeichert. Wohingegen unter Städtenamen nur die PLZs.</w:t>
+      </w:r>
+      <w:r>
+        <w:t xml:space="preserve"> Für die Implementierung des Programms haben wir </w:t>
+      </w:r>
+      <w:proofErr w:type="spellStart"/>
+      <w:r>
+        <w:t>python</w:t>
+      </w:r>
+      <w:proofErr w:type="spellEnd"/>
+      <w:r>
+        <w:t xml:space="preserve"> benutzt. Es wurden zwei </w:t>
+      </w:r>
+      <w:proofErr w:type="spellStart"/>
+      <w:r>
+        <w:t>python</w:t>
+      </w:r>
+      <w:proofErr w:type="spellEnd"/>
+      <w:r>
+        <w:t xml:space="preserve">-Scripts erstellt. Mit </w:t>
+      </w:r>
+      <w:r>
+        <w:t>a24DataLoad.py</w:t>
+      </w:r>
+      <w:r>
+        <w:t xml:space="preserve"> werden die Daten aus </w:t>
+      </w:r>
+      <w:proofErr w:type="spellStart"/>
+      <w:r>
+        <w:t>plz.data</w:t>
+      </w:r>
+      <w:proofErr w:type="spellEnd"/>
+      <w:r>
+        <w:t xml:space="preserve"> ausgelesen und in die </w:t>
+      </w:r>
+      <w:proofErr w:type="spellStart"/>
+      <w:r>
+        <w:t>redis</w:t>
+      </w:r>
+      <w:proofErr w:type="spellEnd"/>
+      <w:r>
+        <w:t xml:space="preserve">-DB geladen. </w:t>
+      </w:r>
+      <w:r>
+        <w:t>a24GUI.py</w:t>
+      </w:r>
+      <w:r>
+        <w:t xml:space="preserve"> erlaubt die interaktive eingaben von PLZ bzw. Städtenamen. Der Benutzer soll aber vorher angeben, wonach er suchen will. </w:t>
       </w:r>
       <w:bookmarkStart w:id="0" w:name="_GoBack"/>
       <w:bookmarkEnd w:id="0"/>
-      <w:r>
-        <w:t xml:space="preserve">. </w:t>
-      </w:r>
     </w:p>
     <w:p>
-      <w:r>
-        <w:t>Ergebnisse für Unterpunkt b)</w:t>
+      <w:pPr>
+        <w:ind w:firstLine="708"/>
+      </w:pPr>
+      <w:r>
+        <w:t>PLZ -&gt; {Stadtname, Position, Population, Staatsname}</w:t>
       </w:r>
     </w:p>
     <w:p>
-      <w:r>
-        <w:rPr>
-          <w:noProof/>
-          <w:lang w:eastAsia="de-DE"/>
-        </w:rPr>
-        <w:drawing>
-          <wp:inline distT="0" distB="0" distL="0" distR="0" wp14:anchorId="480F23F1" wp14:editId="07E2BE5A">
-            <wp:extent cx="2257425" cy="695325"/>
-            <wp:effectExtent l="0" t="0" r="9525" b="9525"/>
-            <wp:docPr id="1" name="Grafik 1"/>
-            <wp:cNvGraphicFramePr>
-              <a:graphicFrameLocks xmlns:a="http://schemas.openxmlformats.org/drawingml/2006/main" noChangeAspect="1"/>
-            </wp:cNvGraphicFramePr>
-            <a:graphic xmlns:a="http://schemas.openxmlformats.org/drawingml/2006/main">
-              <a:graphicData uri="http://schemas.openxmlformats.org/drawingml/2006/picture">
-                <pic:pic xmlns:pic="http://schemas.openxmlformats.org/drawingml/2006/picture">
-                  <pic:nvPicPr>
-                    <pic:cNvPr id="1" name=""/>
-                    <pic:cNvPicPr/>
-                  </pic:nvPicPr>
-                  <pic:blipFill>
-                    <a:blip r:embed="rId4"/>
-                    <a:stretch>
-                      <a:fillRect/>
-                    </a:stretch>
-                  </pic:blipFill>
-                  <pic:spPr>
-                    <a:xfrm>
-                      <a:off x="0" y="0"/>
-                      <a:ext cx="2257425" cy="695325"/>
-                    </a:xfrm>
-                    <a:prstGeom prst="rect">
-                      <a:avLst/>
-                    </a:prstGeom>
-                  </pic:spPr>
-                </pic:pic>
-              </a:graphicData>
-            </a:graphic>
-          </wp:inline>
-        </w:drawing>
+      <w:pPr>
+        <w:ind w:firstLine="708"/>
+      </w:pPr>
+      <w:r>
+        <w:t>Stadtname -&gt; {PLZs}</w:t>
       </w:r>
     </w:p>
     <w:p>
       <w:r>
-        <w:t>Ergebnisse für Unterpunkt c)</w:t>
+        <w:t>Für die Interaktion</w:t>
+      </w:r>
+      <w:r>
+        <w:t xml:space="preserve"> verwenden wird die Konsole, womit es keine GUI </w:t>
+      </w:r>
+      <w:r>
+        <w:t>gibt</w:t>
+      </w:r>
+      <w:r>
+        <w:t xml:space="preserve">. </w:t>
+      </w:r>
+    </w:p>
+    <w:p>
+      <w:r>
+        <w:t>Ergebnisse für Unterpunkt b)</w:t>
+      </w:r>
+      <w:r>
+        <w:t xml:space="preserve"> und</w:t>
+      </w:r>
+      <w:r>
+        <w:t xml:space="preserve"> c)</w:t>
       </w:r>
     </w:p>
     <w:p>
@@ -126,7 +165,7 @@
                     <pic:cNvPicPr/>
                   </pic:nvPicPr>
                   <pic:blipFill>
-                    <a:blip r:embed="rId5"/>
+                    <a:blip r:embed="rId4"/>
                     <a:stretch>
                       <a:fillRect/>
                     </a:stretch>

</xml_diff>